<commit_message>
New comments are added.
</commit_message>
<xml_diff>
--- a/prob-wind-pf.docx
+++ b/prob-wind-pf.docx
@@ -524,7 +524,7 @@
         <w:rPr>
           <w:rStyle w:val="VerbatimChar"/>
         </w:rPr>
-        <w:t xml:space="preserve">##  $ x        : num [1:512] 3590 3602 3615 3628 3641 ...</w:t>
+        <w:t xml:space="preserve">##  $ x        : num [1:512] 4100 4111 4122 4134 4145 ...</w:t>
       </w:r>
       <w:r>
         <w:br/>
@@ -533,7 +533,7 @@
         <w:rPr>
           <w:rStyle w:val="VerbatimChar"/>
         </w:rPr>
-        <w:t xml:space="preserve">##  $ y        : num [1:512] 0.000000249 0.000000277 0.000000308 0.000000341 0.000000379 ...</w:t>
+        <w:t xml:space="preserve">##  $ y        : num [1:512] 0.000000633 0.000000709 0.000000791 0.00000088 0.00000098 ...</w:t>
       </w:r>
       <w:r>
         <w:br/>
@@ -542,7 +542,7 @@
         <w:rPr>
           <w:rStyle w:val="VerbatimChar"/>
         </w:rPr>
-        <w:t xml:space="preserve">##  $ bw       : num 363</w:t>
+        <w:t xml:space="preserve">##  $ bw       : num 315</w:t>
       </w:r>
       <w:r>
         <w:br/>
@@ -1078,7 +1078,7 @@
         <w:pStyle w:val="FirstParagraph"/>
       </w:pPr>
       <w:r>
-        <w:t xml:space="preserve">While the algorithm behind the density function disperses the mass of the empirical distribution function over a regular grid of at least 512 points and then uses the fast Fourier transform to convolve this approximation with a discretized version of the kernel and then uses linear approximation to evaluate the density at the specified points. Here, I would like to focus on dispersing the mass of the edf over a regular grid of at least 512 term. As it is shown, the R codes above show 512 regular spans and for loops proof it since the first for loop extracts the difference of the x axis created by density function, second one shows the difference between them is less than or equal to 0.000001. The all(a) function returns TRUE, therefore we are sure that the distances between x axis values are identical and x axis has regular grid spacing.</w:t>
+        <w:t xml:space="preserve">While the algorithm behind the density function disperses the mass of the empirical distribution function over a regular grid of at least 512 points and then uses the fast Fourier transform to convolve this approximation with a discretized version of the kernel and then uses linear approximation to evaluate the density at the specified points. Here, I would like to focus on dispersing the mass of the edf over a regular grid of at least 512 term. As it is shown, the R codes above show 512 regular spans and for loops prove it since the first for loop extracts the difference of the x axis created by density function, second one shows the difference between them is less than or equal to 0.000001. The all(a) function returns TRUE, therefore we are sure that the distances between x axis values are identical and x axis has regular grid spacing.</w:t>
       </w:r>
     </w:p>
     <w:p>
@@ -1828,7 +1828,7 @@
         <w:rPr>
           <w:rStyle w:val="CommentTok"/>
         </w:rPr>
-        <w:t xml:space="preserve"># Is the area under the curve is equal to 1?</w:t>
+        <w:t xml:space="preserve"># Is the total area under the curve is equal to 1?</w:t>
       </w:r>
       <w:r>
         <w:br/>
@@ -1920,7 +1920,7 @@
         <w:rPr>
           <w:rStyle w:val="VerbatimChar"/>
         </w:rPr>
-        <w:t xml:space="preserve">## [1] 1.000927</w:t>
+        <w:t xml:space="preserve">## [1] 1.000897</w:t>
       </w:r>
     </w:p>
     <w:p>
@@ -1936,7 +1936,7 @@
         <w:pStyle w:val="BodyText"/>
       </w:pPr>
       <w:r>
-        <w:t xml:space="preserve">Note: PDF is the derivative of CDF!</w:t>
+        <w:t xml:space="preserve">Note: PDF is the derivative of CDF, so; the area under the PDF curve should be calculated. A better approach is introduced instead of adding all calculated area together.</w:t>
       </w:r>
     </w:p>
     <w:p>
@@ -3864,7 +3864,7 @@
         <w:rPr>
           <w:rStyle w:val="VerbatimChar"/>
         </w:rPr>
-        <w:t xml:space="preserve">## [1] 164</w:t>
+        <w:t xml:space="preserve">## [1] 173</w:t>
       </w:r>
     </w:p>
     <w:p>
@@ -3946,7 +3946,7 @@
         <w:rPr>
           <w:rStyle w:val="VerbatimChar"/>
         </w:rPr>
-        <w:t xml:space="preserve">## [1] 276</w:t>
+        <w:t xml:space="preserve">## [1] 281</w:t>
       </w:r>
     </w:p>
     <w:p>
@@ -4355,7 +4355,7 @@
         <w:rPr>
           <w:rStyle w:val="VerbatimChar"/>
         </w:rPr>
-        <w:t xml:space="preserve">## 1           0.1 5452.321</w:t>
+        <w:t xml:space="preserve">## 1           0.1 5539.438</w:t>
       </w:r>
       <w:r>
         <w:br/>
@@ -4364,7 +4364,7 @@
         <w:rPr>
           <w:rStyle w:val="VerbatimChar"/>
         </w:rPr>
-        <w:t xml:space="preserve">## 2           0.2 5800.334</w:t>
+        <w:t xml:space="preserve">## 2           0.2 5967.521</w:t>
       </w:r>
       <w:r>
         <w:br/>
@@ -4373,7 +4373,7 @@
         <w:rPr>
           <w:rStyle w:val="VerbatimChar"/>
         </w:rPr>
-        <w:t xml:space="preserve">## 3           0.3 6096.145</w:t>
+        <w:t xml:space="preserve">## 3           0.3 6335.521</w:t>
       </w:r>
       <w:r>
         <w:br/>
@@ -4382,7 +4382,7 @@
         <w:rPr>
           <w:rStyle w:val="VerbatimChar"/>
         </w:rPr>
-        <w:t xml:space="preserve">## 4           0.4 6357.155</w:t>
+        <w:t xml:space="preserve">## 4           0.4 6590.868</w:t>
       </w:r>
       <w:r>
         <w:br/>
@@ -4391,7 +4391,7 @@
         <w:rPr>
           <w:rStyle w:val="VerbatimChar"/>
         </w:rPr>
-        <w:t xml:space="preserve">## 5           0.5 6592.064</w:t>
+        <w:t xml:space="preserve">## 5           0.5 6786.134</w:t>
       </w:r>
       <w:r>
         <w:br/>
@@ -4400,7 +4400,7 @@
         <w:rPr>
           <w:rStyle w:val="VerbatimChar"/>
         </w:rPr>
-        <w:t xml:space="preserve">## 6           0.6 6818.272</w:t>
+        <w:t xml:space="preserve">## 6           0.6 6958.868</w:t>
       </w:r>
       <w:r>
         <w:br/>
@@ -4409,7 +4409,7 @@
         <w:rPr>
           <w:rStyle w:val="VerbatimChar"/>
         </w:rPr>
-        <w:t xml:space="preserve">## 7           0.7 7070.582</w:t>
+        <w:t xml:space="preserve">## 7           0.7 7146.624</w:t>
       </w:r>
       <w:r>
         <w:br/>
@@ -4418,7 +4418,7 @@
         <w:rPr>
           <w:rStyle w:val="VerbatimChar"/>
         </w:rPr>
-        <w:t xml:space="preserve">## 8           0.8 7418.595</w:t>
+        <w:t xml:space="preserve">## 8           0.8 7394.461</w:t>
       </w:r>
       <w:r>
         <w:br/>
@@ -4427,7 +4427,7 @@
         <w:rPr>
           <w:rStyle w:val="VerbatimChar"/>
         </w:rPr>
-        <w:t xml:space="preserve">## 9           0.9 7879.712</w:t>
+        <w:t xml:space="preserve">## 9           0.9 7867.604</w:t>
       </w:r>
     </w:p>
     <w:p>

</xml_diff>